<commit_message>
my notes on html5
</commit_message>
<xml_diff>
--- a/My_HTML/Course_01_html.docx
+++ b/My_HTML/Course_01_html.docx
@@ -46,25 +46,8 @@
           <w:lang w:val="en-US" w:eastAsia="zh-CN"/>
         </w:rPr>
       </w:pPr>
-      <w:r>
-        <w:rPr>
-          <w:rFonts w:hint="default" w:ascii="Times New Roman" w:hAnsi="Times New Roman" w:cs="Times New Roman"/>
-          <w:sz w:val="28"/>
-          <w:szCs w:val="28"/>
-          <w:lang w:val="en-US" w:eastAsia="zh-CN"/>
-        </w:rPr>
-        <w:t>视觉 听觉 听觉三大领域</w:t>
-      </w:r>
-    </w:p>
-    <w:p>
-      <w:pPr>
-        <w:rPr>
-          <w:rFonts w:hint="default" w:ascii="Times New Roman" w:hAnsi="Times New Roman" w:cs="Times New Roman"/>
-          <w:sz w:val="28"/>
-          <w:szCs w:val="28"/>
-          <w:lang w:val="en-US" w:eastAsia="zh-CN"/>
-        </w:rPr>
-      </w:pPr>
+      <w:bookmarkStart w:id="0" w:name="_GoBack"/>
+      <w:bookmarkEnd w:id="0"/>
     </w:p>
     <w:p>
       <w:pPr>
@@ -6216,8 +6199,6 @@
         </w:rPr>
         <w:t>属性： cols  rows</w:t>
       </w:r>
-      <w:bookmarkStart w:id="0" w:name="_GoBack"/>
-      <w:bookmarkEnd w:id="0"/>
     </w:p>
     <w:sectPr>
       <w:pgSz w:w="11906" w:h="16838"/>

</xml_diff>

<commit_message>
my notes on html
</commit_message>
<xml_diff>
--- a/My_HTML/Course_01_html.docx
+++ b/My_HTML/Course_01_html.docx
@@ -46,25 +46,8 @@
           <w:lang w:val="en-US" w:eastAsia="zh-CN"/>
         </w:rPr>
       </w:pPr>
-      <w:r>
-        <w:rPr>
-          <w:rFonts w:hint="default" w:ascii="Times New Roman" w:hAnsi="Times New Roman" w:cs="Times New Roman"/>
-          <w:sz w:val="28"/>
-          <w:szCs w:val="28"/>
-          <w:lang w:val="en-US" w:eastAsia="zh-CN"/>
-        </w:rPr>
-        <w:t>视觉 听觉 听觉三大领域</w:t>
-      </w:r>
-    </w:p>
-    <w:p>
-      <w:pPr>
-        <w:rPr>
-          <w:rFonts w:hint="default" w:ascii="Times New Roman" w:hAnsi="Times New Roman" w:cs="Times New Roman"/>
-          <w:sz w:val="28"/>
-          <w:szCs w:val="28"/>
-          <w:lang w:val="en-US" w:eastAsia="zh-CN"/>
-        </w:rPr>
-      </w:pPr>
+      <w:bookmarkStart w:id="0" w:name="_GoBack"/>
+      <w:bookmarkEnd w:id="0"/>
     </w:p>
     <w:p>
       <w:pPr>
@@ -6216,8 +6199,6 @@
         </w:rPr>
         <w:t>属性： cols  rows</w:t>
       </w:r>
-      <w:bookmarkStart w:id="0" w:name="_GoBack"/>
-      <w:bookmarkEnd w:id="0"/>
     </w:p>
     <w:sectPr>
       <w:pgSz w:w="11906" w:h="16838"/>

</xml_diff>